<commit_message>
Support for Script introductions
Similar to the ones found in the base 3 almanacs, script writers may have introductions they want to give, or possibly instructions to the players for special rules (i.e. Stormcatcher being expected to favor X character). This gives the ability to add an introduction like that to your script. An example of Trouble Brewing has been provided with the introduction in that almanac.

Also moved the images to a sub directory within Images as a first move to homebrew support.
</commit_message>
<xml_diff>
--- a/Trouble Brewing.docx
+++ b/Trouble Brewing.docx
@@ -34,6 +34,118 @@
     <w:p>
       <w:r>
         <w:br w:type="page"/>
+      </w:r>
+    </w:p>
+    <w:p>
+      <w:pPr>
+        <w:jc w:val="center"/>
+      </w:pPr>
+      <w:r>
+        <w:rPr>
+          <w:rFonts w:ascii="Dumbledor 1" w:hAnsi="Dumbledor 1"/>
+          <w:sz w:val="32"/>
+        </w:rPr>
+        <w:t xml:space="preserve">CLOUDS ROLL IN OVER RAVENSWOOD BLUFF, ENGULFING THIS SLEEPY TOWN AND ITS SUPERSTITIOUS INHABITANTS IN FOREBODING SHADOW. FRESHLY WASHED CLOTHES DANCE EERILY ON LINES STRUNG BETWEEN COTTAGES, CHIMNEYS COUGH PLUMES OF SMOKE INTO THE AIR. </w:t>
+        <w:br/>
+      </w:r>
+    </w:p>
+    <w:p>
+      <w:pPr>
+        <w:jc w:val="center"/>
+      </w:pPr>
+      <w:r>
+        <w:rPr>
+          <w:rFonts w:ascii="Dumbledor 1" w:hAnsi="Dumbledor 1"/>
+          <w:sz w:val="32"/>
+        </w:rPr>
+        <w:br/>
+      </w:r>
+    </w:p>
+    <w:p>
+      <w:pPr>
+        <w:jc w:val="center"/>
+      </w:pPr>
+      <w:r>
+        <w:rPr>
+          <w:rFonts w:ascii="Dumbledor 1" w:hAnsi="Dumbledor 1"/>
+          <w:sz w:val="32"/>
+        </w:rPr>
+        <w:t>EXOTIC SCENTS WAFT THROUGH CRACKS IN WINDOWS AND UNDER DOORS AS HIDDEN CAULDRONS LIE BUBBLING. AN UNUSUALLY WARM AUTUMN BREEZE WRAPS AROUND VINE-COVERED WALLS AND WHISPERS OMINOUSLY TO THOSE BRAVE ENOUGH TO WALK THE COBBLED STREETS.</w:t>
+        <w:br/>
+      </w:r>
+    </w:p>
+    <w:p>
+      <w:pPr>
+        <w:jc w:val="center"/>
+      </w:pPr>
+      <w:r>
+        <w:rPr>
+          <w:rFonts w:ascii="Dumbledor 1" w:hAnsi="Dumbledor 1"/>
+          <w:sz w:val="32"/>
+        </w:rPr>
+        <w:br/>
+      </w:r>
+    </w:p>
+    <w:p>
+      <w:pPr>
+        <w:jc w:val="center"/>
+      </w:pPr>
+      <w:r>
+        <w:rPr>
+          <w:rFonts w:ascii="Dumbledor 1" w:hAnsi="Dumbledor 1"/>
+          <w:sz w:val="32"/>
+        </w:rPr>
+        <w:t xml:space="preserve">ANXIOUS MOTHERS CALL THEIR CHILDREN HOME FROM PLAY AS THUNDER BEGINS TO CLAP ON THE HORIZON. IF YOU LISTEN MORE CLOSELY, HOWEVER, NOISES STRANGER STILL CAN BE HEARD ECHOING FROM THE NEIGHBORING FOREST. UNDER THE WATCHFUL EYE OF A LOOMING MONESTARY, SILHOUETTED FIGURES SKIP FROM DOORWAY TO DOORWAY. </w:t>
+        <w:br/>
+      </w:r>
+    </w:p>
+    <w:p>
+      <w:pPr>
+        <w:jc w:val="center"/>
+      </w:pPr>
+      <w:r>
+        <w:rPr>
+          <w:rFonts w:ascii="Dumbledor 1" w:hAnsi="Dumbledor 1"/>
+          <w:sz w:val="32"/>
+        </w:rPr>
+        <w:br/>
+      </w:r>
+    </w:p>
+    <w:p>
+      <w:pPr>
+        <w:jc w:val="center"/>
+      </w:pPr>
+      <w:r>
+        <w:rPr>
+          <w:rFonts w:ascii="Dumbledor 1" w:hAnsi="Dumbledor 1"/>
+          <w:sz w:val="32"/>
+        </w:rPr>
+        <w:t>THOSE WHO CAN READ THE SIGNS KNOW THERE IS...</w:t>
+        <w:br/>
+      </w:r>
+    </w:p>
+    <w:p>
+      <w:pPr>
+        <w:jc w:val="center"/>
+      </w:pPr>
+      <w:r>
+        <w:rPr>
+          <w:rFonts w:ascii="Dumbledor 1" w:hAnsi="Dumbledor 1"/>
+          <w:sz w:val="32"/>
+        </w:rPr>
+        <w:br/>
+      </w:r>
+    </w:p>
+    <w:p>
+      <w:pPr>
+        <w:jc w:val="center"/>
+      </w:pPr>
+      <w:r>
+        <w:rPr>
+          <w:rFonts w:ascii="Dumbledor 1" w:hAnsi="Dumbledor 1"/>
+          <w:sz w:val="32"/>
+        </w:rPr>
+        <w:t>TROUBLE BREWING</w:t>
       </w:r>
     </w:p>
     <w:p>

</xml_diff>

<commit_message>
Added authors if on script meta data and adjusted credit
</commit_message>
<xml_diff>
--- a/Trouble Brewing.docx
+++ b/Trouble Brewing.docx
@@ -25,127 +25,59 @@
       <w:r>
         <w:rPr>
           <w:rFonts w:ascii="Dumbledor 1" w:hAnsi="Dumbledor 1"/>
-          <w:sz w:val="40"/>
+          <w:sz w:val="32"/>
         </w:rPr>
         <w:br/>
-        <w:t>Unofficial Almanac for Blood on the Clocktower</w:t>
+        <w:br/>
+        <w:t>Autogenerated by BOTC Almanac Generator</w:t>
+        <w:br/>
+        <w:t>Almanac Generator created by David Gray</w:t>
+        <w:br/>
+        <w:t>Link to GitHub:</w:t>
+      </w:r>
+    </w:p>
+    <w:p>
+      <w:pPr>
+        <w:jc w:val="center"/>
+      </w:pPr>
+      <w:r>
+        <w:drawing>
+          <wp:inline xmlns:a="http://schemas.openxmlformats.org/drawingml/2006/main" xmlns:pic="http://schemas.openxmlformats.org/drawingml/2006/picture">
+            <wp:extent cx="1415008" cy="1371600"/>
+            <wp:docPr id="1" name="Picture 1"/>
+            <wp:cNvGraphicFramePr>
+              <a:graphicFrameLocks noChangeAspect="1"/>
+            </wp:cNvGraphicFramePr>
+            <a:graphic>
+              <a:graphicData uri="http://schemas.openxmlformats.org/drawingml/2006/picture">
+                <pic:pic>
+                  <pic:nvPicPr>
+                    <pic:cNvPr id="0" name="QR_Code.png"/>
+                    <pic:cNvPicPr/>
+                  </pic:nvPicPr>
+                  <pic:blipFill>
+                    <a:blip r:embed="rId9"/>
+                    <a:stretch>
+                      <a:fillRect/>
+                    </a:stretch>
+                  </pic:blipFill>
+                  <pic:spPr>
+                    <a:xfrm>
+                      <a:off x="0" y="0"/>
+                      <a:ext cx="1415008" cy="1371600"/>
+                    </a:xfrm>
+                    <a:prstGeom prst="rect"/>
+                  </pic:spPr>
+                </pic:pic>
+              </a:graphicData>
+            </a:graphic>
+          </wp:inline>
+        </w:drawing>
       </w:r>
     </w:p>
     <w:p>
       <w:r>
         <w:br w:type="page"/>
-      </w:r>
-    </w:p>
-    <w:p>
-      <w:pPr>
-        <w:jc w:val="center"/>
-      </w:pPr>
-      <w:r>
-        <w:rPr>
-          <w:rFonts w:ascii="Dumbledor 1" w:hAnsi="Dumbledor 1"/>
-          <w:sz w:val="32"/>
-        </w:rPr>
-        <w:t xml:space="preserve">CLOUDS ROLL IN OVER RAVENSWOOD BLUFF, ENGULFING THIS SLEEPY TOWN AND ITS SUPERSTITIOUS INHABITANTS IN FOREBODING SHADOW. FRESHLY WASHED CLOTHES DANCE EERILY ON LINES STRUNG BETWEEN COTTAGES, CHIMNEYS COUGH PLUMES OF SMOKE INTO THE AIR. </w:t>
-        <w:br/>
-      </w:r>
-    </w:p>
-    <w:p>
-      <w:pPr>
-        <w:jc w:val="center"/>
-      </w:pPr>
-      <w:r>
-        <w:rPr>
-          <w:rFonts w:ascii="Dumbledor 1" w:hAnsi="Dumbledor 1"/>
-          <w:sz w:val="32"/>
-        </w:rPr>
-        <w:br/>
-      </w:r>
-    </w:p>
-    <w:p>
-      <w:pPr>
-        <w:jc w:val="center"/>
-      </w:pPr>
-      <w:r>
-        <w:rPr>
-          <w:rFonts w:ascii="Dumbledor 1" w:hAnsi="Dumbledor 1"/>
-          <w:sz w:val="32"/>
-        </w:rPr>
-        <w:t>EXOTIC SCENTS WAFT THROUGH CRACKS IN WINDOWS AND UNDER DOORS AS HIDDEN CAULDRONS LIE BUBBLING. AN UNUSUALLY WARM AUTUMN BREEZE WRAPS AROUND VINE-COVERED WALLS AND WHISPERS OMINOUSLY TO THOSE BRAVE ENOUGH TO WALK THE COBBLED STREETS.</w:t>
-        <w:br/>
-      </w:r>
-    </w:p>
-    <w:p>
-      <w:pPr>
-        <w:jc w:val="center"/>
-      </w:pPr>
-      <w:r>
-        <w:rPr>
-          <w:rFonts w:ascii="Dumbledor 1" w:hAnsi="Dumbledor 1"/>
-          <w:sz w:val="32"/>
-        </w:rPr>
-        <w:br/>
-      </w:r>
-    </w:p>
-    <w:p>
-      <w:pPr>
-        <w:jc w:val="center"/>
-      </w:pPr>
-      <w:r>
-        <w:rPr>
-          <w:rFonts w:ascii="Dumbledor 1" w:hAnsi="Dumbledor 1"/>
-          <w:sz w:val="32"/>
-        </w:rPr>
-        <w:t xml:space="preserve">ANXIOUS MOTHERS CALL THEIR CHILDREN HOME FROM PLAY AS THUNDER BEGINS TO CLAP ON THE HORIZON. IF YOU LISTEN MORE CLOSELY, HOWEVER, NOISES STRANGER STILL CAN BE HEARD ECHOING FROM THE NEIGHBORING FOREST. UNDER THE WATCHFUL EYE OF A LOOMING MONESTARY, SILHOUETTED FIGURES SKIP FROM DOORWAY TO DOORWAY. </w:t>
-        <w:br/>
-      </w:r>
-    </w:p>
-    <w:p>
-      <w:pPr>
-        <w:jc w:val="center"/>
-      </w:pPr>
-      <w:r>
-        <w:rPr>
-          <w:rFonts w:ascii="Dumbledor 1" w:hAnsi="Dumbledor 1"/>
-          <w:sz w:val="32"/>
-        </w:rPr>
-        <w:br/>
-      </w:r>
-    </w:p>
-    <w:p>
-      <w:pPr>
-        <w:jc w:val="center"/>
-      </w:pPr>
-      <w:r>
-        <w:rPr>
-          <w:rFonts w:ascii="Dumbledor 1" w:hAnsi="Dumbledor 1"/>
-          <w:sz w:val="32"/>
-        </w:rPr>
-        <w:t>THOSE WHO CAN READ THE SIGNS KNOW THERE IS...</w:t>
-        <w:br/>
-      </w:r>
-    </w:p>
-    <w:p>
-      <w:pPr>
-        <w:jc w:val="center"/>
-      </w:pPr>
-      <w:r>
-        <w:rPr>
-          <w:rFonts w:ascii="Dumbledor 1" w:hAnsi="Dumbledor 1"/>
-          <w:sz w:val="32"/>
-        </w:rPr>
-        <w:br/>
-      </w:r>
-    </w:p>
-    <w:p>
-      <w:pPr>
-        <w:jc w:val="center"/>
-      </w:pPr>
-      <w:r>
-        <w:rPr>
-          <w:rFonts w:ascii="Dumbledor 1" w:hAnsi="Dumbledor 1"/>
-          <w:sz w:val="32"/>
-        </w:rPr>
-        <w:t>TROUBLE BREWING</w:t>
       </w:r>
     </w:p>
     <w:p>
@@ -166,7 +98,7 @@
         <w:drawing>
           <wp:inline xmlns:a="http://schemas.openxmlformats.org/drawingml/2006/main" xmlns:pic="http://schemas.openxmlformats.org/drawingml/2006/picture">
             <wp:extent cx="1324303" cy="914400"/>
-            <wp:docPr id="1" name="Picture 1"/>
+            <wp:docPr id="2" name="Picture 2"/>
             <wp:cNvGraphicFramePr>
               <a:graphicFrameLocks noChangeAspect="1"/>
             </wp:cNvGraphicFramePr>
@@ -178,7 +110,7 @@
                     <pic:cNvPicPr/>
                   </pic:nvPicPr>
                   <pic:blipFill>
-                    <a:blip r:embed="rId9"/>
+                    <a:blip r:embed="rId10"/>
                     <a:stretch>
                       <a:fillRect/>
                     </a:stretch>
@@ -376,7 +308,7 @@
         <w:drawing>
           <wp:inline xmlns:a="http://schemas.openxmlformats.org/drawingml/2006/main" xmlns:pic="http://schemas.openxmlformats.org/drawingml/2006/picture">
             <wp:extent cx="1120556" cy="914400"/>
-            <wp:docPr id="2" name="Picture 2"/>
+            <wp:docPr id="3" name="Picture 3"/>
             <wp:cNvGraphicFramePr>
               <a:graphicFrameLocks noChangeAspect="1"/>
             </wp:cNvGraphicFramePr>
@@ -388,7 +320,7 @@
                     <pic:cNvPicPr/>
                   </pic:nvPicPr>
                   <pic:blipFill>
-                    <a:blip r:embed="rId10"/>
+                    <a:blip r:embed="rId11"/>
                     <a:stretch>
                       <a:fillRect/>
                     </a:stretch>
@@ -598,7 +530,7 @@
         <w:drawing>
           <wp:inline xmlns:a="http://schemas.openxmlformats.org/drawingml/2006/main" xmlns:pic="http://schemas.openxmlformats.org/drawingml/2006/picture">
             <wp:extent cx="1421130" cy="914400"/>
-            <wp:docPr id="3" name="Picture 3"/>
+            <wp:docPr id="4" name="Picture 4"/>
             <wp:cNvGraphicFramePr>
               <a:graphicFrameLocks noChangeAspect="1"/>
             </wp:cNvGraphicFramePr>
@@ -610,7 +542,7 @@
                     <pic:cNvPicPr/>
                   </pic:nvPicPr>
                   <pic:blipFill>
-                    <a:blip r:embed="rId11"/>
+                    <a:blip r:embed="rId12"/>
                     <a:stretch>
                       <a:fillRect/>
                     </a:stretch>
@@ -808,7 +740,7 @@
         <w:drawing>
           <wp:inline xmlns:a="http://schemas.openxmlformats.org/drawingml/2006/main" xmlns:pic="http://schemas.openxmlformats.org/drawingml/2006/picture">
             <wp:extent cx="936434" cy="914400"/>
-            <wp:docPr id="4" name="Picture 4"/>
+            <wp:docPr id="5" name="Picture 5"/>
             <wp:cNvGraphicFramePr>
               <a:graphicFrameLocks noChangeAspect="1"/>
             </wp:cNvGraphicFramePr>
@@ -820,7 +752,7 @@
                     <pic:cNvPicPr/>
                   </pic:nvPicPr>
                   <pic:blipFill>
-                    <a:blip r:embed="rId12"/>
+                    <a:blip r:embed="rId13"/>
                     <a:stretch>
                       <a:fillRect/>
                     </a:stretch>
@@ -1018,7 +950,7 @@
         <w:drawing>
           <wp:inline xmlns:a="http://schemas.openxmlformats.org/drawingml/2006/main" xmlns:pic="http://schemas.openxmlformats.org/drawingml/2006/picture">
             <wp:extent cx="948163" cy="914400"/>
-            <wp:docPr id="5" name="Picture 5"/>
+            <wp:docPr id="6" name="Picture 6"/>
             <wp:cNvGraphicFramePr>
               <a:graphicFrameLocks noChangeAspect="1"/>
             </wp:cNvGraphicFramePr>
@@ -1030,7 +962,7 @@
                     <pic:cNvPicPr/>
                   </pic:nvPicPr>
                   <pic:blipFill>
-                    <a:blip r:embed="rId13"/>
+                    <a:blip r:embed="rId14"/>
                     <a:stretch>
                       <a:fillRect/>
                     </a:stretch>
@@ -1229,7 +1161,7 @@
         <w:drawing>
           <wp:inline xmlns:a="http://schemas.openxmlformats.org/drawingml/2006/main" xmlns:pic="http://schemas.openxmlformats.org/drawingml/2006/picture">
             <wp:extent cx="718457" cy="914400"/>
-            <wp:docPr id="6" name="Picture 6"/>
+            <wp:docPr id="7" name="Picture 7"/>
             <wp:cNvGraphicFramePr>
               <a:graphicFrameLocks noChangeAspect="1"/>
             </wp:cNvGraphicFramePr>
@@ -1241,7 +1173,7 @@
                     <pic:cNvPicPr/>
                   </pic:nvPicPr>
                   <pic:blipFill>
-                    <a:blip r:embed="rId14"/>
+                    <a:blip r:embed="rId15"/>
                     <a:stretch>
                       <a:fillRect/>
                     </a:stretch>
@@ -1475,7 +1407,7 @@
         <w:drawing>
           <wp:inline xmlns:a="http://schemas.openxmlformats.org/drawingml/2006/main" xmlns:pic="http://schemas.openxmlformats.org/drawingml/2006/picture">
             <wp:extent cx="1561454" cy="914400"/>
-            <wp:docPr id="7" name="Picture 7"/>
+            <wp:docPr id="8" name="Picture 8"/>
             <wp:cNvGraphicFramePr>
               <a:graphicFrameLocks noChangeAspect="1"/>
             </wp:cNvGraphicFramePr>
@@ -1487,7 +1419,7 @@
                     <pic:cNvPicPr/>
                   </pic:nvPicPr>
                   <pic:blipFill>
-                    <a:blip r:embed="rId15"/>
+                    <a:blip r:embed="rId16"/>
                     <a:stretch>
                       <a:fillRect/>
                     </a:stretch>
@@ -1735,7 +1667,7 @@
         <w:drawing>
           <wp:inline xmlns:a="http://schemas.openxmlformats.org/drawingml/2006/main" xmlns:pic="http://schemas.openxmlformats.org/drawingml/2006/picture">
             <wp:extent cx="911551" cy="914400"/>
-            <wp:docPr id="8" name="Picture 8"/>
+            <wp:docPr id="9" name="Picture 9"/>
             <wp:cNvGraphicFramePr>
               <a:graphicFrameLocks noChangeAspect="1"/>
             </wp:cNvGraphicFramePr>
@@ -1747,7 +1679,7 @@
                     <pic:cNvPicPr/>
                   </pic:nvPicPr>
                   <pic:blipFill>
-                    <a:blip r:embed="rId16"/>
+                    <a:blip r:embed="rId17"/>
                     <a:stretch>
                       <a:fillRect/>
                     </a:stretch>
@@ -1981,7 +1913,7 @@
         <w:drawing>
           <wp:inline xmlns:a="http://schemas.openxmlformats.org/drawingml/2006/main" xmlns:pic="http://schemas.openxmlformats.org/drawingml/2006/picture">
             <wp:extent cx="1072551" cy="914400"/>
-            <wp:docPr id="9" name="Picture 9"/>
+            <wp:docPr id="10" name="Picture 10"/>
             <wp:cNvGraphicFramePr>
               <a:graphicFrameLocks noChangeAspect="1"/>
             </wp:cNvGraphicFramePr>
@@ -1993,7 +1925,7 @@
                     <pic:cNvPicPr/>
                   </pic:nvPicPr>
                   <pic:blipFill>
-                    <a:blip r:embed="rId17"/>
+                    <a:blip r:embed="rId18"/>
                     <a:stretch>
                       <a:fillRect/>
                     </a:stretch>
@@ -2216,7 +2148,7 @@
         <w:drawing>
           <wp:inline xmlns:a="http://schemas.openxmlformats.org/drawingml/2006/main" xmlns:pic="http://schemas.openxmlformats.org/drawingml/2006/picture">
             <wp:extent cx="762856" cy="914400"/>
-            <wp:docPr id="10" name="Picture 10"/>
+            <wp:docPr id="11" name="Picture 11"/>
             <wp:cNvGraphicFramePr>
               <a:graphicFrameLocks noChangeAspect="1"/>
             </wp:cNvGraphicFramePr>
@@ -2228,7 +2160,7 @@
                     <pic:cNvPicPr/>
                   </pic:nvPicPr>
                   <pic:blipFill>
-                    <a:blip r:embed="rId18"/>
+                    <a:blip r:embed="rId19"/>
                     <a:stretch>
                       <a:fillRect/>
                     </a:stretch>
@@ -2413,7 +2345,7 @@
         <w:drawing>
           <wp:inline xmlns:a="http://schemas.openxmlformats.org/drawingml/2006/main" xmlns:pic="http://schemas.openxmlformats.org/drawingml/2006/picture">
             <wp:extent cx="775011" cy="914400"/>
-            <wp:docPr id="11" name="Picture 11"/>
+            <wp:docPr id="12" name="Picture 12"/>
             <wp:cNvGraphicFramePr>
               <a:graphicFrameLocks noChangeAspect="1"/>
             </wp:cNvGraphicFramePr>
@@ -2425,7 +2357,7 @@
                     <pic:cNvPicPr/>
                   </pic:nvPicPr>
                   <pic:blipFill>
-                    <a:blip r:embed="rId19"/>
+                    <a:blip r:embed="rId20"/>
                     <a:stretch>
                       <a:fillRect/>
                     </a:stretch>
@@ -2673,7 +2605,7 @@
         <w:drawing>
           <wp:inline xmlns:a="http://schemas.openxmlformats.org/drawingml/2006/main" xmlns:pic="http://schemas.openxmlformats.org/drawingml/2006/picture">
             <wp:extent cx="838418" cy="914400"/>
-            <wp:docPr id="12" name="Picture 12"/>
+            <wp:docPr id="13" name="Picture 13"/>
             <wp:cNvGraphicFramePr>
               <a:graphicFrameLocks noChangeAspect="1"/>
             </wp:cNvGraphicFramePr>
@@ -2685,7 +2617,7 @@
                     <pic:cNvPicPr/>
                   </pic:nvPicPr>
                   <pic:blipFill>
-                    <a:blip r:embed="rId20"/>
+                    <a:blip r:embed="rId21"/>
                     <a:stretch>
                       <a:fillRect/>
                     </a:stretch>
@@ -2883,7 +2815,7 @@
         <w:drawing>
           <wp:inline xmlns:a="http://schemas.openxmlformats.org/drawingml/2006/main" xmlns:pic="http://schemas.openxmlformats.org/drawingml/2006/picture">
             <wp:extent cx="1031789" cy="914400"/>
-            <wp:docPr id="13" name="Picture 13"/>
+            <wp:docPr id="14" name="Picture 14"/>
             <wp:cNvGraphicFramePr>
               <a:graphicFrameLocks noChangeAspect="1"/>
             </wp:cNvGraphicFramePr>
@@ -2895,7 +2827,7 @@
                     <pic:cNvPicPr/>
                   </pic:nvPicPr>
                   <pic:blipFill>
-                    <a:blip r:embed="rId21"/>
+                    <a:blip r:embed="rId22"/>
                     <a:stretch>
                       <a:fillRect/>
                     </a:stretch>
@@ -3159,7 +3091,7 @@
         <w:drawing>
           <wp:inline xmlns:a="http://schemas.openxmlformats.org/drawingml/2006/main" xmlns:pic="http://schemas.openxmlformats.org/drawingml/2006/picture">
             <wp:extent cx="833648" cy="914400"/>
-            <wp:docPr id="14" name="Picture 14"/>
+            <wp:docPr id="15" name="Picture 15"/>
             <wp:cNvGraphicFramePr>
               <a:graphicFrameLocks noChangeAspect="1"/>
             </wp:cNvGraphicFramePr>
@@ -3171,7 +3103,7 @@
                     <pic:cNvPicPr/>
                   </pic:nvPicPr>
                   <pic:blipFill>
-                    <a:blip r:embed="rId22"/>
+                    <a:blip r:embed="rId23"/>
                     <a:stretch>
                       <a:fillRect/>
                     </a:stretch>
@@ -3445,7 +3377,7 @@
         <w:drawing>
           <wp:inline xmlns:a="http://schemas.openxmlformats.org/drawingml/2006/main" xmlns:pic="http://schemas.openxmlformats.org/drawingml/2006/picture">
             <wp:extent cx="579196" cy="914400"/>
-            <wp:docPr id="15" name="Picture 15"/>
+            <wp:docPr id="16" name="Picture 16"/>
             <wp:cNvGraphicFramePr>
               <a:graphicFrameLocks noChangeAspect="1"/>
             </wp:cNvGraphicFramePr>
@@ -3457,7 +3389,7 @@
                     <pic:cNvPicPr/>
                   </pic:nvPicPr>
                   <pic:blipFill>
-                    <a:blip r:embed="rId23"/>
+                    <a:blip r:embed="rId24"/>
                     <a:stretch>
                       <a:fillRect/>
                     </a:stretch>
@@ -3678,7 +3610,7 @@
         <w:drawing>
           <wp:inline xmlns:a="http://schemas.openxmlformats.org/drawingml/2006/main" xmlns:pic="http://schemas.openxmlformats.org/drawingml/2006/picture">
             <wp:extent cx="773336" cy="914400"/>
-            <wp:docPr id="16" name="Picture 16"/>
+            <wp:docPr id="17" name="Picture 17"/>
             <wp:cNvGraphicFramePr>
               <a:graphicFrameLocks noChangeAspect="1"/>
             </wp:cNvGraphicFramePr>
@@ -3690,7 +3622,7 @@
                     <pic:cNvPicPr/>
                   </pic:nvPicPr>
                   <pic:blipFill>
-                    <a:blip r:embed="rId24"/>
+                    <a:blip r:embed="rId25"/>
                     <a:stretch>
                       <a:fillRect/>
                     </a:stretch>
@@ -3926,7 +3858,7 @@
         <w:drawing>
           <wp:inline xmlns:a="http://schemas.openxmlformats.org/drawingml/2006/main" xmlns:pic="http://schemas.openxmlformats.org/drawingml/2006/picture">
             <wp:extent cx="1242907" cy="914400"/>
-            <wp:docPr id="17" name="Picture 17"/>
+            <wp:docPr id="18" name="Picture 18"/>
             <wp:cNvGraphicFramePr>
               <a:graphicFrameLocks noChangeAspect="1"/>
             </wp:cNvGraphicFramePr>
@@ -3938,7 +3870,7 @@
                     <pic:cNvPicPr/>
                   </pic:nvPicPr>
                   <pic:blipFill>
-                    <a:blip r:embed="rId25"/>
+                    <a:blip r:embed="rId26"/>
                     <a:stretch>
                       <a:fillRect/>
                     </a:stretch>
@@ -4136,7 +4068,7 @@
         <w:drawing>
           <wp:inline xmlns:a="http://schemas.openxmlformats.org/drawingml/2006/main" xmlns:pic="http://schemas.openxmlformats.org/drawingml/2006/picture">
             <wp:extent cx="630534" cy="914400"/>
-            <wp:docPr id="18" name="Picture 18"/>
+            <wp:docPr id="19" name="Picture 19"/>
             <wp:cNvGraphicFramePr>
               <a:graphicFrameLocks noChangeAspect="1"/>
             </wp:cNvGraphicFramePr>
@@ -4148,7 +4080,7 @@
                     <pic:cNvPicPr/>
                   </pic:nvPicPr>
                   <pic:blipFill>
-                    <a:blip r:embed="rId26"/>
+                    <a:blip r:embed="rId27"/>
                     <a:stretch>
                       <a:fillRect/>
                     </a:stretch>
@@ -4382,7 +4314,7 @@
         <w:drawing>
           <wp:inline xmlns:a="http://schemas.openxmlformats.org/drawingml/2006/main" xmlns:pic="http://schemas.openxmlformats.org/drawingml/2006/picture">
             <wp:extent cx="1250623" cy="914400"/>
-            <wp:docPr id="19" name="Picture 19"/>
+            <wp:docPr id="20" name="Picture 20"/>
             <wp:cNvGraphicFramePr>
               <a:graphicFrameLocks noChangeAspect="1"/>
             </wp:cNvGraphicFramePr>
@@ -4394,7 +4326,7 @@
                     <pic:cNvPicPr/>
                   </pic:nvPicPr>
                   <pic:blipFill>
-                    <a:blip r:embed="rId27"/>
+                    <a:blip r:embed="rId28"/>
                     <a:stretch>
                       <a:fillRect/>
                     </a:stretch>
@@ -4603,7 +4535,7 @@
         <w:drawing>
           <wp:inline xmlns:a="http://schemas.openxmlformats.org/drawingml/2006/main" xmlns:pic="http://schemas.openxmlformats.org/drawingml/2006/picture">
             <wp:extent cx="1170685" cy="914400"/>
-            <wp:docPr id="20" name="Picture 20"/>
+            <wp:docPr id="21" name="Picture 21"/>
             <wp:cNvGraphicFramePr>
               <a:graphicFrameLocks noChangeAspect="1"/>
             </wp:cNvGraphicFramePr>
@@ -4615,7 +4547,7 @@
                     <pic:cNvPicPr/>
                   </pic:nvPicPr>
                   <pic:blipFill>
-                    <a:blip r:embed="rId28"/>
+                    <a:blip r:embed="rId29"/>
                     <a:stretch>
                       <a:fillRect/>
                     </a:stretch>
@@ -4851,7 +4783,7 @@
         <w:drawing>
           <wp:inline xmlns:a="http://schemas.openxmlformats.org/drawingml/2006/main" xmlns:pic="http://schemas.openxmlformats.org/drawingml/2006/picture">
             <wp:extent cx="879230" cy="914400"/>
-            <wp:docPr id="21" name="Picture 21"/>
+            <wp:docPr id="22" name="Picture 22"/>
             <wp:cNvGraphicFramePr>
               <a:graphicFrameLocks noChangeAspect="1"/>
             </wp:cNvGraphicFramePr>
@@ -4863,7 +4795,7 @@
                     <pic:cNvPicPr/>
                   </pic:nvPicPr>
                   <pic:blipFill>
-                    <a:blip r:embed="rId29"/>
+                    <a:blip r:embed="rId30"/>
                     <a:stretch>
                       <a:fillRect/>
                     </a:stretch>
@@ -5037,7 +4969,7 @@
         <w:drawing>
           <wp:inline xmlns:a="http://schemas.openxmlformats.org/drawingml/2006/main" xmlns:pic="http://schemas.openxmlformats.org/drawingml/2006/picture">
             <wp:extent cx="831714" cy="914400"/>
-            <wp:docPr id="22" name="Picture 22"/>
+            <wp:docPr id="23" name="Picture 23"/>
             <wp:cNvGraphicFramePr>
               <a:graphicFrameLocks noChangeAspect="1"/>
             </wp:cNvGraphicFramePr>
@@ -5049,7 +4981,7 @@
                     <pic:cNvPicPr/>
                   </pic:nvPicPr>
                   <pic:blipFill>
-                    <a:blip r:embed="rId30"/>
+                    <a:blip r:embed="rId31"/>
                     <a:stretch>
                       <a:fillRect/>
                     </a:stretch>

</xml_diff>